<commit_message>
Update for August 19, 2020
</commit_message>
<xml_diff>
--- a/Docs/Nine COVID Myths.Scientific American.docx
+++ b/Docs/Nine COVID Myths.Scientific American.docx
@@ -17,6 +17,7 @@
           <w:rFonts w:ascii="Times New Roman" w:hAnsi="Times New Roman" w:cs="Times New Roman"/>
           <w:b/>
           <w:bCs/>
+          <w:noProof/>
           <w:sz w:val="28"/>
           <w:szCs w:val="28"/>
         </w:rPr>
@@ -108,13 +109,17 @@
       <w:pPr>
         <w:rPr>
           <w:rFonts w:ascii="Times New Roman" w:hAnsi="Times New Roman" w:cs="Times New Roman"/>
-          <w:sz w:val="28"/>
-          <w:szCs w:val="28"/>
-        </w:rPr>
-      </w:pPr>
-      <w:r>
-        <w:rPr>
-          <w:rFonts w:ascii="Times New Roman" w:hAnsi="Times New Roman" w:cs="Times New Roman"/>
+          <w:i/>
+          <w:iCs/>
+          <w:sz w:val="28"/>
+          <w:szCs w:val="28"/>
+        </w:rPr>
+      </w:pPr>
+      <w:r>
+        <w:rPr>
+          <w:rFonts w:ascii="Times New Roman" w:hAnsi="Times New Roman" w:cs="Times New Roman"/>
+          <w:i/>
+          <w:iCs/>
           <w:sz w:val="28"/>
           <w:szCs w:val="28"/>
         </w:rPr>
@@ -414,7 +419,7 @@
           <w:sz w:val="28"/>
           <w:szCs w:val="28"/>
         </w:rPr>
-        <w:t xml:space="preserve"> Starting in the early days of the pandemic, Trump has repeatedly claimed that the disease is not more dangerous than seasonal influenza. Although COVID-19’s exact mortality rate is hard to pin down, epidemiologists suspect it is far higher than that of the flu. The Centers for Disease Control and Prevention estimates that the latter causes roughly 12,000 to 61,000 deaths per year in the U.S. By contrast, COVID-19 has caused more than 169,000 deaths in the country as of this writing.</w:t>
+        <w:t>Starting in the early days of the pandemic, Trump has repeatedly claimed that the disease is not more dangerous than seasonal influenza. Although COVID-19’s exact mortality rate is hard to pin down, epidemiologists suspect it is far higher than that of the flu. The Centers for Disease Control and Prevention estimates that the latter causes roughly 12,000 to 61,000 deaths per year in the U.S. By contrast, COVID-19 has caused more than 169,000 deaths in the country as of this writing.</w:t>
       </w:r>
     </w:p>
     <w:p>
@@ -713,28 +718,41 @@
     </w:p>
     <w:p>
       <w:pPr>
-        <w:rPr>
-          <w:rFonts w:ascii="Times New Roman" w:hAnsi="Times New Roman" w:cs="Times New Roman"/>
-          <w:sz w:val="28"/>
-          <w:szCs w:val="28"/>
-        </w:rPr>
-      </w:pPr>
-    </w:p>
-    <w:p>
-      <w:pPr>
-        <w:rPr>
-          <w:rFonts w:ascii="Times New Roman" w:hAnsi="Times New Roman" w:cs="Times New Roman"/>
-          <w:sz w:val="28"/>
-          <w:szCs w:val="28"/>
-        </w:rPr>
-      </w:pPr>
-      <w:r>
-        <w:rPr>
-          <w:rFonts w:ascii="Times New Roman" w:hAnsi="Times New Roman" w:cs="Times New Roman"/>
-          <w:sz w:val="28"/>
-          <w:szCs w:val="28"/>
-        </w:rPr>
-        <w:t xml:space="preserve">Myth 9: Any vaccine will be unsafe and a bigger risk than getting COVID-19. As </w:t>
+        <w:spacing w:after="80"/>
+        <w:rPr>
+          <w:rFonts w:ascii="Times New Roman" w:hAnsi="Times New Roman" w:cs="Times New Roman"/>
+          <w:b/>
+          <w:bCs/>
+          <w:sz w:val="28"/>
+          <w:szCs w:val="28"/>
+        </w:rPr>
+      </w:pPr>
+      <w:r>
+        <w:rPr>
+          <w:rFonts w:ascii="Times New Roman" w:hAnsi="Times New Roman" w:cs="Times New Roman"/>
+          <w:b/>
+          <w:bCs/>
+          <w:sz w:val="28"/>
+          <w:szCs w:val="28"/>
+        </w:rPr>
+        <w:t xml:space="preserve">Myth 9: Any vaccine will be unsafe and a bigger risk than getting COVID-19. </w:t>
+      </w:r>
+    </w:p>
+    <w:p>
+      <w:pPr>
+        <w:rPr>
+          <w:rFonts w:ascii="Times New Roman" w:hAnsi="Times New Roman" w:cs="Times New Roman"/>
+          <w:sz w:val="28"/>
+          <w:szCs w:val="28"/>
+        </w:rPr>
+      </w:pPr>
+      <w:r>
+        <w:rPr>
+          <w:rFonts w:ascii="Times New Roman" w:hAnsi="Times New Roman" w:cs="Times New Roman"/>
+          <w:sz w:val="28"/>
+          <w:szCs w:val="28"/>
+        </w:rPr>
+        <w:t xml:space="preserve">As </w:t>
       </w:r>
       <w:proofErr w:type="gramStart"/>
       <w:r>
@@ -752,7 +770,7 @@
           <w:sz w:val="28"/>
           <w:szCs w:val="28"/>
         </w:rPr>
-        <w:t xml:space="preserve"> race to develop a vaccine against the disease, worrying reports have </w:t>
+        <w:t xml:space="preserve"> race to develop a vaccine against the disease, worrying reports have emerged that many people may refuse to get one once it is available. Conspiracy </w:t>
       </w:r>
       <w:r>
         <w:rPr>
@@ -761,7 +779,7 @@
           <w:szCs w:val="28"/>
         </w:rPr>
         <w:lastRenderedPageBreak/>
-        <w:t xml:space="preserve">emerged that many people may refuse to get one once it is available. Conspiracy theories about potential vaccines have circulated among anti-vax groups and in viral videos. In </w:t>
+        <w:t xml:space="preserve">theories about potential vaccines have circulated among anti-vax groups and in viral videos. In </w:t>
       </w:r>
       <w:proofErr w:type="spellStart"/>
       <w:r>

</xml_diff>